<commit_message>
reorganize and add more finalized docs
</commit_message>
<xml_diff>
--- a/licensing/itu/attachments/SC_OVER.docx
+++ b/licensing/itu/attachments/SC_OVER.docx
@@ -574,12 +574,12 @@
           <wp:extent cx="1853565" cy="552450"/>
           <wp:effectExtent b="0" l="0" r="0" t="0"/>
           <wp:wrapSquare wrapText="bothSides" distB="0" distT="0" distL="0" distR="0"/>
-          <wp:docPr descr="500x175-Text-Only-Transp-BlackText.png" id="1" name="image2.png"/>
+          <wp:docPr descr="500x175-Text-Only-Transp-BlackText.png" id="1" name="image1.png"/>
           <a:graphic>
             <a:graphicData uri="http://schemas.openxmlformats.org/drawingml/2006/picture">
               <pic:pic>
                 <pic:nvPicPr>
-                  <pic:cNvPr descr="500x175-Text-Only-Transp-BlackText.png" id="0" name="image2.png"/>
+                  <pic:cNvPr descr="500x175-Text-Only-Transp-BlackText.png" id="0" name="image1.png"/>
                   <pic:cNvPicPr preferRelativeResize="0"/>
                 </pic:nvPicPr>
                 <pic:blipFill>
@@ -671,12 +671,12 @@
           <wp:extent cx="1214438" cy="1214438"/>
           <wp:effectExtent b="0" l="0" r="0" t="0"/>
           <wp:wrapSquare wrapText="bothSides" distB="57150" distT="57150" distL="57150" distR="57150"/>
-          <wp:docPr descr="250x250-Vertical-Logo-Red-BlackText.png" id="2" name="image1.png"/>
+          <wp:docPr descr="250x250-Vertical-Logo-Red-BlackText.png" id="2" name="image2.png"/>
           <a:graphic>
             <a:graphicData uri="http://schemas.openxmlformats.org/drawingml/2006/picture">
               <pic:pic>
                 <pic:nvPicPr>
-                  <pic:cNvPr descr="250x250-Vertical-Logo-Red-BlackText.png" id="0" name="image1.png"/>
+                  <pic:cNvPr descr="250x250-Vertical-Logo-Red-BlackText.png" id="0" name="image2.png"/>
                   <pic:cNvPicPr preferRelativeResize="0"/>
                 </pic:nvPicPr>
                 <pic:blipFill>
@@ -808,7 +808,7 @@
       <w:rPr>
         <w:rtl w:val="0"/>
       </w:rPr>
-      <w:t xml:space="preserve">Sapling-1</w:t>
+      <w:t xml:space="preserve">Sapling</w:t>
     </w:r>
     <w:r>
       <w:rPr>

</xml_diff>